<commit_message>
feat: modified classic template
</commit_message>
<xml_diff>
--- a/server/app/templates/docx/basic.docx
+++ b/server/app/templates/docx/basic.docx
@@ -28,7 +28,7 @@
         <w:rPr>
           <w:rtl w:val="0"/>
         </w:rPr>
-        <w:t xml:space="preserve">I’m Your Name</w:t>
+        <w:t xml:space="preserve">{Your Name}</w:t>
       </w:r>
       <w:r>
         <w:rPr>
@@ -110,12 +110,16 @@
       <w:r>
         <w:rPr>
           <w:b w:val="1"/>
-          <w:color w:val="000000"/>
           <w:sz w:val="18"/>
           <w:szCs w:val="18"/>
           <w:rtl w:val="0"/>
         </w:rPr>
-        <w:t xml:space="preserve">(123) 456-7890</w:t>
+        <w:t xml:space="preserve">{Your Phone}</w:t>
+      </w:r>
+      <w:r>
+        <w:rPr>
+          <w:rtl w:val="0"/>
+        </w:rPr>
       </w:r>
     </w:p>
     <w:p>
@@ -140,12 +144,16 @@
       <w:r>
         <w:rPr>
           <w:b w:val="1"/>
-          <w:color w:val="000000"/>
           <w:sz w:val="18"/>
           <w:szCs w:val="18"/>
           <w:rtl w:val="0"/>
         </w:rPr>
-        <w:t xml:space="preserve">NO_REPLY@EXAMPLE.COM</w:t>
+        <w:t xml:space="preserve">{Your Email}</w:t>
+      </w:r>
+      <w:r>
+        <w:rPr>
+          <w:rtl w:val="0"/>
+        </w:rPr>
       </w:r>
     </w:p>
     <w:p>
@@ -182,26 +190,29 @@
     </w:p>
     <w:p>
       <w:pPr>
-        <w:pageBreakBefore w:val="0"/>
-        <w:pBdr>
-          <w:top w:space="0" w:sz="0" w:val="nil"/>
-          <w:left w:space="0" w:sz="0" w:val="nil"/>
-          <w:bottom w:space="0" w:sz="0" w:val="nil"/>
-          <w:right w:space="0" w:sz="0" w:val="nil"/>
-          <w:between w:space="0" w:sz="0" w:val="nil"/>
-        </w:pBdr>
-        <w:shd w:fill="auto" w:val="clear"/>
-        <w:rPr>
-          <w:color w:val="000000"/>
-          <w:sz w:val="20"/>
-          <w:szCs w:val="20"/>
-        </w:rPr>
-      </w:pPr>
-      <w:r>
-        <w:rPr>
-          <w:rtl w:val="0"/>
-        </w:rPr>
-        <w:t xml:space="preserve">Lorem ipsum dolor sit amet, consectetur adipiscing elit. Aenean ac interdum nisi. Sed in consequat mi. Sed pulvinar lacinia felis eu finibus.</w:t>
+        <w:widowControl w:val="0"/>
+        <w:numPr>
+          <w:ilvl w:val="0"/>
+          <w:numId w:val="1"/>
+        </w:numPr>
+        <w:spacing w:before="320" w:lineRule="auto"/>
+        <w:ind w:right="300"/>
+        <w:rPr>
+          <w:rFonts w:ascii="Merriweather" w:cs="Merriweather" w:eastAsia="Merriweather" w:hAnsi="Merriweather"/>
+          <w:color w:val="666666"/>
+          <w:sz w:val="18"/>
+          <w:szCs w:val="18"/>
+        </w:rPr>
+      </w:pPr>
+      <w:r>
+        <w:rPr>
+          <w:rFonts w:ascii="Merriweather" w:cs="Merriweather" w:eastAsia="Merriweather" w:hAnsi="Merriweather"/>
+          <w:color w:val="666666"/>
+          <w:sz w:val="18"/>
+          <w:szCs w:val="18"/>
+          <w:rtl w:val="0"/>
+        </w:rPr>
+        <w:t xml:space="preserve">{Skill}</w:t>
       </w:r>
       <w:r>
         <w:rPr>
@@ -240,395 +251,25 @@
     <w:p>
       <w:pPr>
         <w:pStyle w:val="Heading2"/>
-        <w:pageBreakBefore w:val="0"/>
-        <w:pBdr>
-          <w:top w:space="0" w:sz="0" w:val="nil"/>
-          <w:left w:space="0" w:sz="0" w:val="nil"/>
-          <w:bottom w:space="0" w:sz="0" w:val="nil"/>
-          <w:right w:space="0" w:sz="0" w:val="nil"/>
-          <w:between w:space="0" w:sz="0" w:val="nil"/>
-        </w:pBdr>
-        <w:shd w:fill="auto" w:val="clear"/>
-        <w:rPr>
-          <w:sz w:val="18"/>
-          <w:szCs w:val="18"/>
-        </w:rPr>
-      </w:pPr>
-      <w:bookmarkStart w:colFirst="0" w:colLast="0" w:name="_arnrh62rcfpt" w:id="3"/>
+        <w:keepNext w:val="1"/>
+        <w:keepLines w:val="1"/>
+        <w:widowControl w:val="0"/>
+        <w:spacing w:before="320" w:line="240" w:lineRule="auto"/>
+        <w:ind w:left="0" w:right="300" w:firstLine="0"/>
+        <w:rPr/>
+      </w:pPr>
+      <w:bookmarkStart w:colFirst="0" w:colLast="0" w:name="_urmy0kmxd596" w:id="3"/>
       <w:bookmarkEnd w:id="3"/>
       <w:r>
         <w:rPr>
-          <w:rtl w:val="0"/>
-        </w:rPr>
-        <w:t xml:space="preserve">MONTH 20XX - PRESENT</w:t>
-      </w:r>
-      <w:r>
-        <w:rPr>
-          <w:rtl w:val="0"/>
-        </w:rPr>
-      </w:r>
-    </w:p>
-    <w:p>
-      <w:pPr>
-        <w:pStyle w:val="Heading3"/>
-        <w:pageBreakBefore w:val="0"/>
-        <w:pBdr>
-          <w:top w:space="0" w:sz="0" w:val="nil"/>
-          <w:left w:space="0" w:sz="0" w:val="nil"/>
-          <w:bottom w:space="0" w:sz="0" w:val="nil"/>
-          <w:right w:space="0" w:sz="0" w:val="nil"/>
-          <w:between w:space="0" w:sz="0" w:val="nil"/>
-        </w:pBdr>
-        <w:shd w:fill="auto" w:val="clear"/>
-        <w:rPr>
-          <w:b w:val="0"/>
-          <w:i w:val="1"/>
-        </w:rPr>
-      </w:pPr>
-      <w:bookmarkStart w:colFirst="0" w:colLast="0" w:name="_mofu6vopi18q" w:id="4"/>
-      <w:bookmarkEnd w:id="4"/>
-      <w:r>
-        <w:rPr>
-          <w:rtl w:val="0"/>
-        </w:rPr>
-        <w:t xml:space="preserve">Company Name, Location</w:t>
-      </w:r>
-      <w:r>
-        <w:rPr>
-          <w:b w:val="0"/>
-          <w:i w:val="1"/>
-          <w:rtl w:val="0"/>
-        </w:rPr>
-        <w:t xml:space="preserve"> - Job Title</w:t>
-      </w:r>
-    </w:p>
-    <w:p>
-      <w:pPr>
-        <w:pageBreakBefore w:val="0"/>
-        <w:numPr>
-          <w:ilvl w:val="0"/>
-          <w:numId w:val="1"/>
-        </w:numPr>
-        <w:pBdr>
-          <w:top w:space="0" w:sz="0" w:val="nil"/>
-          <w:left w:space="0" w:sz="0" w:val="nil"/>
-          <w:bottom w:space="0" w:sz="0" w:val="nil"/>
-          <w:right w:space="0" w:sz="0" w:val="nil"/>
-          <w:between w:space="0" w:sz="0" w:val="nil"/>
-        </w:pBdr>
-        <w:shd w:fill="auto" w:val="clear"/>
-        <w:spacing w:after="0" w:afterAutospacing="0"/>
-        <w:ind w:left="720" w:right="-30" w:hanging="360"/>
-        <w:rPr/>
-      </w:pPr>
-      <w:r>
-        <w:rPr>
-          <w:rtl w:val="0"/>
-        </w:rPr>
-        <w:t xml:space="preserve">Lorem ipsum dolor sit amet, consectetur adipiscing elit. </w:t>
-      </w:r>
-    </w:p>
-    <w:p>
-      <w:pPr>
-        <w:pageBreakBefore w:val="0"/>
-        <w:numPr>
-          <w:ilvl w:val="0"/>
-          <w:numId w:val="1"/>
-        </w:numPr>
-        <w:pBdr>
-          <w:top w:space="0" w:sz="0" w:val="nil"/>
-          <w:left w:space="0" w:sz="0" w:val="nil"/>
-          <w:bottom w:space="0" w:sz="0" w:val="nil"/>
-          <w:right w:space="0" w:sz="0" w:val="nil"/>
-          <w:between w:space="0" w:sz="0" w:val="nil"/>
-        </w:pBdr>
-        <w:shd w:fill="auto" w:val="clear"/>
-        <w:spacing w:after="0" w:afterAutospacing="0" w:before="0" w:beforeAutospacing="0"/>
-        <w:ind w:left="720" w:right="-30" w:hanging="360"/>
-        <w:rPr/>
-      </w:pPr>
-      <w:r>
-        <w:rPr>
-          <w:rtl w:val="0"/>
-        </w:rPr>
-        <w:t xml:space="preserve">Aenean ac interdum nisi. Sed in consequat mi.</w:t>
-      </w:r>
-    </w:p>
-    <w:p>
-      <w:pPr>
-        <w:pageBreakBefore w:val="0"/>
-        <w:numPr>
-          <w:ilvl w:val="0"/>
-          <w:numId w:val="1"/>
-        </w:numPr>
-        <w:pBdr>
-          <w:top w:space="0" w:sz="0" w:val="nil"/>
-          <w:left w:space="0" w:sz="0" w:val="nil"/>
-          <w:bottom w:space="0" w:sz="0" w:val="nil"/>
-          <w:right w:space="0" w:sz="0" w:val="nil"/>
-          <w:between w:space="0" w:sz="0" w:val="nil"/>
-        </w:pBdr>
-        <w:shd w:fill="auto" w:val="clear"/>
-        <w:spacing w:before="0" w:beforeAutospacing="0"/>
-        <w:ind w:left="720" w:right="-30" w:hanging="360"/>
-        <w:rPr/>
-      </w:pPr>
-      <w:r>
-        <w:rPr>
-          <w:rtl w:val="0"/>
-        </w:rPr>
-        <w:t xml:space="preserve">Sed in consequat mi, sed pulvinar lacinia felis eu finibus.</w:t>
-      </w:r>
-    </w:p>
-    <w:p>
-      <w:pPr>
-        <w:pStyle w:val="Heading2"/>
-        <w:pageBreakBefore w:val="0"/>
-        <w:pBdr>
-          <w:top w:space="0" w:sz="0" w:val="nil"/>
-          <w:left w:space="0" w:sz="0" w:val="nil"/>
-          <w:bottom w:space="0" w:sz="0" w:val="nil"/>
-          <w:right w:space="0" w:sz="0" w:val="nil"/>
-          <w:between w:space="0" w:sz="0" w:val="nil"/>
-        </w:pBdr>
-        <w:shd w:fill="auto" w:val="clear"/>
-        <w:rPr>
-          <w:color w:val="666666"/>
-        </w:rPr>
-      </w:pPr>
-      <w:bookmarkStart w:colFirst="0" w:colLast="0" w:name="_9hamueqzod31" w:id="5"/>
-      <w:bookmarkEnd w:id="5"/>
-      <w:r>
-        <w:rPr>
-          <w:rtl w:val="0"/>
-        </w:rPr>
-        <w:t xml:space="preserve">MONTH 20XX - MONTH 20XX</w:t>
-      </w:r>
-      <w:r>
-        <w:rPr>
-          <w:rtl w:val="0"/>
-        </w:rPr>
-      </w:r>
-    </w:p>
-    <w:p>
-      <w:pPr>
-        <w:pStyle w:val="Heading3"/>
-        <w:pageBreakBefore w:val="0"/>
-        <w:pBdr>
-          <w:top w:space="0" w:sz="0" w:val="nil"/>
-          <w:left w:space="0" w:sz="0" w:val="nil"/>
-          <w:bottom w:space="0" w:sz="0" w:val="nil"/>
-          <w:right w:space="0" w:sz="0" w:val="nil"/>
-          <w:between w:space="0" w:sz="0" w:val="nil"/>
-        </w:pBdr>
-        <w:shd w:fill="auto" w:val="clear"/>
-        <w:rPr>
-          <w:b w:val="0"/>
-          <w:i w:val="1"/>
-        </w:rPr>
-      </w:pPr>
-      <w:bookmarkStart w:colFirst="0" w:colLast="0" w:name="_klvjjwvj40i3" w:id="6"/>
-      <w:bookmarkEnd w:id="6"/>
-      <w:r>
-        <w:rPr>
-          <w:rtl w:val="0"/>
-        </w:rPr>
-        <w:t xml:space="preserve">Company Name, Location</w:t>
-      </w:r>
-      <w:r>
-        <w:rPr>
-          <w:b w:val="0"/>
-          <w:i w:val="1"/>
-          <w:rtl w:val="0"/>
-        </w:rPr>
-        <w:t xml:space="preserve"> - Job Title</w:t>
-      </w:r>
-    </w:p>
-    <w:p>
-      <w:pPr>
-        <w:pageBreakBefore w:val="0"/>
-        <w:numPr>
-          <w:ilvl w:val="0"/>
-          <w:numId w:val="1"/>
-        </w:numPr>
-        <w:pBdr>
-          <w:top w:space="0" w:sz="0" w:val="nil"/>
-          <w:left w:space="0" w:sz="0" w:val="nil"/>
-          <w:bottom w:space="0" w:sz="0" w:val="nil"/>
-          <w:right w:space="0" w:sz="0" w:val="nil"/>
-          <w:between w:space="0" w:sz="0" w:val="nil"/>
-        </w:pBdr>
-        <w:shd w:fill="auto" w:val="clear"/>
-        <w:spacing w:after="0" w:afterAutospacing="0"/>
-        <w:ind w:left="720" w:right="-30" w:hanging="360"/>
-        <w:rPr/>
-      </w:pPr>
-      <w:r>
-        <w:rPr>
-          <w:rtl w:val="0"/>
-        </w:rPr>
-        <w:t xml:space="preserve">Lorem ipsum dolor sit amet, consectetur adipiscing elit. </w:t>
-      </w:r>
-    </w:p>
-    <w:p>
-      <w:pPr>
-        <w:pageBreakBefore w:val="0"/>
-        <w:numPr>
-          <w:ilvl w:val="0"/>
-          <w:numId w:val="1"/>
-        </w:numPr>
-        <w:pBdr>
-          <w:top w:space="0" w:sz="0" w:val="nil"/>
-          <w:left w:space="0" w:sz="0" w:val="nil"/>
-          <w:bottom w:space="0" w:sz="0" w:val="nil"/>
-          <w:right w:space="0" w:sz="0" w:val="nil"/>
-          <w:between w:space="0" w:sz="0" w:val="nil"/>
-        </w:pBdr>
-        <w:shd w:fill="auto" w:val="clear"/>
-        <w:spacing w:before="0" w:beforeAutospacing="0"/>
-        <w:ind w:left="720" w:right="-30" w:hanging="360"/>
-        <w:rPr/>
-      </w:pPr>
-      <w:r>
-        <w:rPr>
-          <w:rtl w:val="0"/>
-        </w:rPr>
-        <w:t xml:space="preserve">Aenean ac interdum nisi. Sed in consequat mi. </w:t>
-      </w:r>
-    </w:p>
-    <w:p>
-      <w:pPr>
-        <w:pStyle w:val="Heading2"/>
-        <w:pageBreakBefore w:val="0"/>
-        <w:pBdr>
-          <w:top w:space="0" w:sz="0" w:val="nil"/>
-          <w:left w:space="0" w:sz="0" w:val="nil"/>
-          <w:bottom w:space="0" w:sz="0" w:val="nil"/>
-          <w:right w:space="0" w:sz="0" w:val="nil"/>
-          <w:between w:space="0" w:sz="0" w:val="nil"/>
-        </w:pBdr>
-        <w:shd w:fill="auto" w:val="clear"/>
-        <w:rPr/>
-      </w:pPr>
-      <w:bookmarkStart w:colFirst="0" w:colLast="0" w:name="_8p24tzp33ejg" w:id="7"/>
-      <w:bookmarkEnd w:id="7"/>
-      <w:r>
-        <w:rPr>
-          <w:rtl w:val="0"/>
-        </w:rPr>
-        <w:t xml:space="preserve">MONTH 20XX - MONTH 20XX</w:t>
-      </w:r>
-    </w:p>
-    <w:p>
-      <w:pPr>
-        <w:pStyle w:val="Heading3"/>
-        <w:pageBreakBefore w:val="0"/>
-        <w:pBdr>
-          <w:top w:space="0" w:sz="0" w:val="nil"/>
-          <w:left w:space="0" w:sz="0" w:val="nil"/>
-          <w:bottom w:space="0" w:sz="0" w:val="nil"/>
-          <w:right w:space="0" w:sz="0" w:val="nil"/>
-          <w:between w:space="0" w:sz="0" w:val="nil"/>
-        </w:pBdr>
-        <w:shd w:fill="auto" w:val="clear"/>
-        <w:rPr>
-          <w:b w:val="0"/>
-          <w:i w:val="1"/>
-        </w:rPr>
-      </w:pPr>
-      <w:bookmarkStart w:colFirst="0" w:colLast="0" w:name="_2mwrupb75gpr" w:id="8"/>
-      <w:bookmarkEnd w:id="8"/>
-      <w:r>
-        <w:rPr>
-          <w:rtl w:val="0"/>
-        </w:rPr>
-        <w:t xml:space="preserve">Company Name, Location</w:t>
-      </w:r>
-      <w:r>
-        <w:rPr>
-          <w:b w:val="0"/>
-          <w:i w:val="1"/>
-          <w:rtl w:val="0"/>
-        </w:rPr>
-        <w:t xml:space="preserve"> - Job Title</w:t>
-      </w:r>
-    </w:p>
-    <w:p>
-      <w:pPr>
-        <w:pageBreakBefore w:val="0"/>
-        <w:numPr>
-          <w:ilvl w:val="0"/>
-          <w:numId w:val="1"/>
-        </w:numPr>
-        <w:pBdr>
-          <w:top w:space="0" w:sz="0" w:val="nil"/>
-          <w:left w:space="0" w:sz="0" w:val="nil"/>
-          <w:bottom w:space="0" w:sz="0" w:val="nil"/>
-          <w:right w:space="0" w:sz="0" w:val="nil"/>
-          <w:between w:space="0" w:sz="0" w:val="nil"/>
-        </w:pBdr>
-        <w:shd w:fill="auto" w:val="clear"/>
-        <w:spacing w:after="0" w:afterAutospacing="0"/>
-        <w:ind w:left="720" w:right="-30" w:hanging="360"/>
-        <w:rPr/>
-      </w:pPr>
-      <w:r>
-        <w:rPr>
-          <w:rtl w:val="0"/>
-        </w:rPr>
-        <w:t xml:space="preserve">Lorem ipsum dolor sit amet, consectetur adipiscing elit. </w:t>
-      </w:r>
-    </w:p>
-    <w:p>
-      <w:pPr>
-        <w:pageBreakBefore w:val="0"/>
-        <w:numPr>
-          <w:ilvl w:val="0"/>
-          <w:numId w:val="1"/>
-        </w:numPr>
-        <w:pBdr>
-          <w:top w:space="0" w:sz="0" w:val="nil"/>
-          <w:left w:space="0" w:sz="0" w:val="nil"/>
-          <w:bottom w:space="0" w:sz="0" w:val="nil"/>
-          <w:right w:space="0" w:sz="0" w:val="nil"/>
-          <w:between w:space="0" w:sz="0" w:val="nil"/>
-        </w:pBdr>
-        <w:shd w:fill="auto" w:val="clear"/>
-        <w:spacing w:after="0" w:afterAutospacing="0" w:before="0" w:beforeAutospacing="0"/>
-        <w:ind w:left="720" w:right="-30" w:hanging="360"/>
-        <w:rPr/>
-      </w:pPr>
-      <w:r>
-        <w:rPr>
-          <w:rtl w:val="0"/>
-        </w:rPr>
-        <w:t xml:space="preserve">Aenean ac interdum nisi. Sed in consequat mi. </w:t>
-      </w:r>
-    </w:p>
-    <w:p>
-      <w:pPr>
-        <w:pageBreakBefore w:val="0"/>
-        <w:numPr>
-          <w:ilvl w:val="0"/>
-          <w:numId w:val="1"/>
-        </w:numPr>
-        <w:pBdr>
-          <w:top w:space="0" w:sz="0" w:val="nil"/>
-          <w:left w:space="0" w:sz="0" w:val="nil"/>
-          <w:bottom w:space="0" w:sz="0" w:val="nil"/>
-          <w:right w:space="0" w:sz="0" w:val="nil"/>
-          <w:between w:space="0" w:sz="0" w:val="nil"/>
-        </w:pBdr>
-        <w:shd w:fill="auto" w:val="clear"/>
-        <w:spacing w:before="0" w:beforeAutospacing="0"/>
-        <w:ind w:left="720" w:right="-30" w:hanging="360"/>
-        <w:rPr/>
-      </w:pPr>
-      <w:r>
-        <w:rPr>
-          <w:rtl w:val="0"/>
-        </w:rPr>
-        <w:t xml:space="preserve">Sed pulvinar lacinia felis eu finibus. </w:t>
+          <w:rFonts w:ascii="Merriweather" w:cs="Merriweather" w:eastAsia="Merriweather" w:hAnsi="Merriweather"/>
+          <w:b w:val="1"/>
+          <w:color w:val="000000"/>
+          <w:sz w:val="22"/>
+          <w:szCs w:val="22"/>
+          <w:rtl w:val="0"/>
+        </w:rPr>
+        <w:t xml:space="preserve">{WorkExperience}</w:t>
       </w:r>
       <w:r>
         <w:rPr>
@@ -650,8 +291,8 @@
         <w:shd w:fill="auto" w:val="clear"/>
         <w:rPr/>
       </w:pPr>
-      <w:bookmarkStart w:colFirst="0" w:colLast="0" w:name="_6oztx7omgpqo" w:id="9"/>
-      <w:bookmarkEnd w:id="9"/>
+      <w:bookmarkStart w:colFirst="0" w:colLast="0" w:name="_6oztx7omgpqo" w:id="4"/>
+      <w:bookmarkEnd w:id="4"/>
       <w:r>
         <w:rPr>
           <w:rtl w:val="0"/>
@@ -662,79 +303,30 @@
     <w:p>
       <w:pPr>
         <w:pStyle w:val="Heading2"/>
-        <w:pageBreakBefore w:val="0"/>
-        <w:pBdr>
-          <w:top w:space="0" w:sz="0" w:val="nil"/>
-          <w:left w:space="0" w:sz="0" w:val="nil"/>
-          <w:bottom w:space="0" w:sz="0" w:val="nil"/>
-          <w:right w:space="0" w:sz="0" w:val="nil"/>
-          <w:between w:space="0" w:sz="0" w:val="nil"/>
-        </w:pBdr>
-        <w:shd w:fill="auto" w:val="clear"/>
+        <w:keepNext w:val="1"/>
+        <w:keepLines w:val="1"/>
+        <w:widowControl w:val="0"/>
+        <w:spacing w:before="320" w:line="240" w:lineRule="auto"/>
+        <w:ind w:left="0" w:right="300" w:firstLine="0"/>
         <w:rPr/>
       </w:pPr>
-      <w:bookmarkStart w:colFirst="0" w:colLast="0" w:name="_v9j91n2fon3f" w:id="10"/>
-      <w:bookmarkEnd w:id="10"/>
-      <w:r>
-        <w:rPr>
-          <w:rtl w:val="0"/>
-        </w:rPr>
-        <w:t xml:space="preserve">MONTH  20XX - MONTH 20XX</w:t>
-      </w:r>
-    </w:p>
-    <w:p>
-      <w:pPr>
-        <w:pStyle w:val="Heading3"/>
-        <w:pageBreakBefore w:val="0"/>
-        <w:pBdr>
-          <w:top w:space="0" w:sz="0" w:val="nil"/>
-          <w:left w:space="0" w:sz="0" w:val="nil"/>
-          <w:bottom w:space="0" w:sz="0" w:val="nil"/>
-          <w:right w:space="0" w:sz="0" w:val="nil"/>
-          <w:between w:space="0" w:sz="0" w:val="nil"/>
-        </w:pBdr>
-        <w:shd w:fill="auto" w:val="clear"/>
-        <w:rPr>
-          <w:b w:val="0"/>
-          <w:i w:val="1"/>
-        </w:rPr>
-      </w:pPr>
-      <w:bookmarkStart w:colFirst="0" w:colLast="0" w:name="_78rlvk1sif5a" w:id="11"/>
-      <w:bookmarkEnd w:id="11"/>
-      <w:r>
-        <w:rPr>
-          <w:rtl w:val="0"/>
-        </w:rPr>
-        <w:t xml:space="preserve">College Name, Location</w:t>
-      </w:r>
-      <w:r>
-        <w:rPr>
-          <w:b w:val="0"/>
-          <w:i w:val="1"/>
-          <w:rtl w:val="0"/>
-        </w:rPr>
-        <w:t xml:space="preserve"> - Degree</w:t>
-      </w:r>
-    </w:p>
-    <w:p>
-      <w:pPr>
-        <w:pageBreakBefore w:val="0"/>
-        <w:pBdr>
-          <w:top w:space="0" w:sz="0" w:val="nil"/>
-          <w:left w:space="0" w:sz="0" w:val="nil"/>
-          <w:bottom w:space="0" w:sz="0" w:val="nil"/>
-          <w:right w:space="0" w:sz="0" w:val="nil"/>
-          <w:between w:space="0" w:sz="0" w:val="nil"/>
-        </w:pBdr>
-        <w:shd w:fill="auto" w:val="clear"/>
-        <w:ind w:right="-30"/>
-        <w:rPr/>
-      </w:pPr>
-      <w:r>
-        <w:rPr>
-          <w:rtl w:val="0"/>
-        </w:rPr>
-        <w:t xml:space="preserve">Lorem ipsum dolor sit amet, consectetuer adipiscing elit, sed diam nonummy nibh euismod tincidunt ut laoreet dolore.</w:t>
+      <w:bookmarkStart w:colFirst="0" w:colLast="0" w:name="_hh68jpi55q26" w:id="5"/>
+      <w:bookmarkEnd w:id="5"/>
+      <w:r>
+        <w:rPr>
+          <w:rFonts w:ascii="Merriweather" w:cs="Merriweather" w:eastAsia="Merriweather" w:hAnsi="Merriweather"/>
+          <w:b w:val="1"/>
+          <w:color w:val="000000"/>
+          <w:sz w:val="22"/>
+          <w:szCs w:val="22"/>
+          <w:rtl w:val="0"/>
+        </w:rPr>
+        <w:t xml:space="preserve">{Education}</w:t>
+      </w:r>
+      <w:r>
+        <w:rPr>
+          <w:rtl w:val="0"/>
+        </w:rPr>
       </w:r>
     </w:p>
     <w:p>
@@ -752,8 +344,8 @@
         <w:ind w:right="-30"/>
         <w:rPr/>
       </w:pPr>
-      <w:bookmarkStart w:colFirst="0" w:colLast="0" w:name="_txda8vxduhlz" w:id="12"/>
-      <w:bookmarkEnd w:id="12"/>
+      <w:bookmarkStart w:colFirst="0" w:colLast="0" w:name="_txda8vxduhlz" w:id="6"/>
+      <w:bookmarkEnd w:id="6"/>
       <w:r>
         <w:rPr>
           <w:rtl w:val="0"/>
@@ -768,43 +360,31 @@
     </w:p>
     <w:p>
       <w:pPr>
-        <w:pageBreakBefore w:val="0"/>
-        <w:pBdr>
-          <w:top w:space="0" w:sz="0" w:val="nil"/>
-          <w:left w:space="0" w:sz="0" w:val="nil"/>
-          <w:bottom w:space="0" w:sz="0" w:val="nil"/>
-          <w:right w:space="0" w:sz="0" w:val="nil"/>
-          <w:between w:space="0" w:sz="0" w:val="nil"/>
-        </w:pBdr>
-        <w:shd w:fill="auto" w:val="clear"/>
+        <w:pStyle w:val="Heading2"/>
+        <w:keepNext w:val="1"/>
+        <w:keepLines w:val="1"/>
+        <w:widowControl w:val="0"/>
+        <w:spacing w:before="320" w:line="240" w:lineRule="auto"/>
+        <w:ind w:left="0" w:right="300" w:firstLine="0"/>
         <w:rPr/>
       </w:pPr>
-      <w:r>
-        <w:rPr>
-          <w:rtl w:val="0"/>
-        </w:rPr>
-        <w:t xml:space="preserve">Lorem ipsum dolor sit amet, consectetur adipiscing elit.</w:t>
-      </w:r>
-    </w:p>
-    <w:p>
-      <w:pPr>
-        <w:pageBreakBefore w:val="0"/>
-        <w:pBdr>
-          <w:top w:space="0" w:sz="0" w:val="nil"/>
-          <w:left w:space="0" w:sz="0" w:val="nil"/>
-          <w:bottom w:space="0" w:sz="0" w:val="nil"/>
-          <w:right w:space="0" w:sz="0" w:val="nil"/>
-          <w:between w:space="0" w:sz="0" w:val="nil"/>
-        </w:pBdr>
-        <w:shd w:fill="auto" w:val="clear"/>
-        <w:spacing w:before="0" w:lineRule="auto"/>
-        <w:rPr/>
-      </w:pPr>
-      <w:r>
-        <w:rPr>
-          <w:rtl w:val="0"/>
-        </w:rPr>
-        <w:t xml:space="preserve">Aenean ac interdum nisi. </w:t>
+      <w:bookmarkStart w:colFirst="0" w:colLast="0" w:name="_5aw9jv9xsf23" w:id="7"/>
+      <w:bookmarkEnd w:id="7"/>
+      <w:r>
+        <w:rPr>
+          <w:rFonts w:ascii="Merriweather" w:cs="Merriweather" w:eastAsia="Merriweather" w:hAnsi="Merriweather"/>
+          <w:b w:val="1"/>
+          <w:color w:val="000000"/>
+          <w:sz w:val="22"/>
+          <w:szCs w:val="22"/>
+          <w:rtl w:val="0"/>
+        </w:rPr>
+        <w:t xml:space="preserve">{Project}</w:t>
+      </w:r>
+      <w:r>
+        <w:rPr>
+          <w:rtl w:val="0"/>
+        </w:rPr>
       </w:r>
     </w:p>
     <w:sectPr>
@@ -915,7 +495,7 @@
     <w:lvl w:ilvl="0">
       <w:start w:val="1"/>
       <w:numFmt w:val="bullet"/>
-      <w:lvlText w:val="●"/>
+      <w:lvlText w:val="​"/>
       <w:lvlJc w:val="left"/>
       <w:pPr>
         <w:ind w:left="720" w:hanging="360"/>

</xml_diff>